<commit_message>
Semana 12 - 2
</commit_message>
<xml_diff>
--- a/Semana12/Eureka/DemoCasosDeUso.docx
+++ b/Semana12/Eureka/DemoCasosDeUso.docx
@@ -7182,6 +7182,23 @@
     </w:p>
     <w:p>
       <w:pPr>
+        <w:rPr>
+          <w:b/>
+          <w:bCs/>
+          <w:lang w:val="es-ES"/>
+        </w:rPr>
+      </w:pPr>
+      <w:r>
+        <w:rPr>
+          <w:b/>
+          <w:bCs/>
+          <w:lang w:val="es-ES"/>
+        </w:rPr>
+        <w:t>Prueba correcta</w:t>
+      </w:r>
+    </w:p>
+    <w:p>
+      <w:pPr>
         <w:pStyle w:val="NormalScript"/>
         <w:rPr>
           <w:lang w:val="es-ES"/>
@@ -7390,6 +7407,272 @@
     <w:p>
       <w:pPr>
         <w:rPr>
+          <w:b/>
+          <w:bCs/>
+          <w:lang w:val="es-ES"/>
+        </w:rPr>
+      </w:pPr>
+      <w:r>
+        <w:rPr>
+          <w:b/>
+          <w:bCs/>
+          <w:lang w:val="es-ES"/>
+        </w:rPr>
+        <w:t>Prueba empleado incorrecto</w:t>
+      </w:r>
+    </w:p>
+    <w:p>
+      <w:pPr>
+        <w:rPr>
+          <w:lang w:val="es-ES"/>
+        </w:rPr>
+      </w:pPr>
+      <w:r>
+        <w:rPr>
+          <w:lang w:val="es-ES"/>
+        </w:rPr>
+        <w:t>Se está utilizando el código de empleado 0003 que fue dado de baja.</w:t>
+      </w:r>
+    </w:p>
+    <w:p>
+      <w:pPr>
+        <w:pStyle w:val="NormalScript"/>
+        <w:rPr>
+          <w:lang w:val="es-ES"/>
+        </w:rPr>
+      </w:pPr>
+    </w:p>
+    <w:p>
+      <w:pPr>
+        <w:pStyle w:val="NormalScript"/>
+        <w:rPr>
+          <w:lang w:val="es-ES"/>
+        </w:rPr>
+      </w:pPr>
+      <w:r>
+        <w:rPr>
+          <w:lang w:val="es-ES"/>
+        </w:rPr>
+        <w:lastRenderedPageBreak/>
+        <w:t xml:space="preserve">DECLARE @CODIGO </w:t>
+      </w:r>
+      <w:proofErr w:type="gramStart"/>
+      <w:r>
+        <w:rPr>
+          <w:lang w:val="es-ES"/>
+        </w:rPr>
+        <w:t>CHAR(</w:t>
+      </w:r>
+      <w:proofErr w:type="gramEnd"/>
+      <w:r>
+        <w:rPr>
+          <w:lang w:val="es-ES"/>
+        </w:rPr>
+        <w:t>8), @ESTADO INT,@MENSAJE VARCHAR(1000);</w:t>
+      </w:r>
+    </w:p>
+    <w:p>
+      <w:pPr>
+        <w:pStyle w:val="NormalScript"/>
+        <w:rPr>
+          <w:lang w:val="es-ES"/>
+        </w:rPr>
+      </w:pPr>
+      <w:r>
+        <w:rPr>
+          <w:lang w:val="es-ES"/>
+        </w:rPr>
+        <w:t>EXEC USP_UCV_GPO_A_CREAR_CUENTA '00008','01',10000.0,'123456',</w:t>
+      </w:r>
+      <w:r>
+        <w:rPr>
+          <w:b/>
+          <w:bCs/>
+          <w:lang w:val="es-ES"/>
+        </w:rPr>
+        <w:t>'0003'</w:t>
+      </w:r>
+      <w:r>
+        <w:rPr>
+          <w:lang w:val="es-ES"/>
+        </w:rPr>
+        <w:t>,</w:t>
+      </w:r>
+    </w:p>
+    <w:p>
+      <w:pPr>
+        <w:pStyle w:val="NormalScript"/>
+        <w:rPr>
+          <w:lang w:val="en-US"/>
+        </w:rPr>
+      </w:pPr>
+      <w:r>
+        <w:rPr>
+          <w:lang w:val="es-ES"/>
+        </w:rPr>
+        <w:tab/>
+      </w:r>
+      <w:r>
+        <w:rPr>
+          <w:lang w:val="en-US"/>
+        </w:rPr>
+        <w:t>@CODIGO OUT, @ESTADO OUT, @MENSAJE OUT;</w:t>
+      </w:r>
+    </w:p>
+    <w:p>
+      <w:pPr>
+        <w:pStyle w:val="NormalScript"/>
+        <w:rPr>
+          <w:lang w:val="es-ES"/>
+        </w:rPr>
+      </w:pPr>
+      <w:r>
+        <w:rPr>
+          <w:lang w:val="es-ES"/>
+        </w:rPr>
+        <w:t>PRINT 'CODIGO: ' + @CODIGO;</w:t>
+      </w:r>
+    </w:p>
+    <w:p>
+      <w:pPr>
+        <w:pStyle w:val="NormalScript"/>
+        <w:rPr>
+          <w:lang w:val="es-ES"/>
+        </w:rPr>
+      </w:pPr>
+      <w:r>
+        <w:rPr>
+          <w:lang w:val="es-ES"/>
+        </w:rPr>
+        <w:t xml:space="preserve">PRINT </w:t>
+      </w:r>
+      <w:proofErr w:type="gramStart"/>
+      <w:r>
+        <w:rPr>
+          <w:lang w:val="es-ES"/>
+        </w:rPr>
+        <w:t>CONCAT(</w:t>
+      </w:r>
+      <w:proofErr w:type="gramEnd"/>
+      <w:r>
+        <w:rPr>
+          <w:lang w:val="es-ES"/>
+        </w:rPr>
+        <w:t>'ESTADO: ',@ESTADO);</w:t>
+      </w:r>
+    </w:p>
+    <w:p>
+      <w:pPr>
+        <w:pStyle w:val="NormalScript"/>
+        <w:rPr>
+          <w:lang w:val="es-ES"/>
+        </w:rPr>
+      </w:pPr>
+      <w:r>
+        <w:rPr>
+          <w:lang w:val="es-ES"/>
+        </w:rPr>
+        <w:t xml:space="preserve">PRINT </w:t>
+      </w:r>
+      <w:proofErr w:type="gramStart"/>
+      <w:r>
+        <w:rPr>
+          <w:lang w:val="es-ES"/>
+        </w:rPr>
+        <w:t>CONCAT(</w:t>
+      </w:r>
+      <w:proofErr w:type="gramEnd"/>
+      <w:r>
+        <w:rPr>
+          <w:lang w:val="es-ES"/>
+        </w:rPr>
+        <w:t>'MENSAJE: ', @MENSAJE);</w:t>
+      </w:r>
+    </w:p>
+    <w:p>
+      <w:pPr>
+        <w:pStyle w:val="NormalScript"/>
+        <w:rPr>
+          <w:lang w:val="es-ES"/>
+        </w:rPr>
+      </w:pPr>
+      <w:r>
+        <w:rPr>
+          <w:lang w:val="es-ES"/>
+        </w:rPr>
+        <w:t>GO</w:t>
+      </w:r>
+    </w:p>
+    <w:p>
+      <w:pPr>
+        <w:pStyle w:val="NormalScript"/>
+        <w:rPr>
+          <w:lang w:val="es-ES"/>
+        </w:rPr>
+      </w:pPr>
+    </w:p>
+    <w:p>
+      <w:r>
+        <w:t>Resultado de la prueba</w:t>
+      </w:r>
+      <w:r>
+        <w:t>:</w:t>
+      </w:r>
+    </w:p>
+    <w:p>
+      <w:pPr>
+        <w:pStyle w:val="NormalScript"/>
+        <w:rPr>
+          <w:lang w:val="es-ES"/>
+        </w:rPr>
+      </w:pPr>
+    </w:p>
+    <w:p>
+      <w:pPr>
+        <w:pStyle w:val="NormalScript"/>
+        <w:rPr>
+          <w:lang w:val="es-ES"/>
+        </w:rPr>
+      </w:pPr>
+      <w:r>
+        <w:rPr>
+          <w:lang w:val="es-ES"/>
+        </w:rPr>
+        <w:t>ESTADO: -1</w:t>
+      </w:r>
+    </w:p>
+    <w:p>
+      <w:pPr>
+        <w:pStyle w:val="NormalScript"/>
+        <w:rPr>
+          <w:lang w:val="es-ES"/>
+        </w:rPr>
+      </w:pPr>
+      <w:r>
+        <w:rPr>
+          <w:lang w:val="es-ES"/>
+        </w:rPr>
+        <w:t xml:space="preserve">MENSAJE: </w:t>
+      </w:r>
+      <w:proofErr w:type="spellStart"/>
+      <w:r>
+        <w:rPr>
+          <w:lang w:val="es-ES"/>
+        </w:rPr>
+        <w:t>Codigo</w:t>
+      </w:r>
+      <w:proofErr w:type="spellEnd"/>
+      <w:r>
+        <w:rPr>
+          <w:lang w:val="es-ES"/>
+        </w:rPr>
+        <w:t xml:space="preserve"> de empleado incorrecto.</w:t>
+      </w:r>
+    </w:p>
+    <w:p>
+      <w:pPr>
+        <w:pStyle w:val="NormalScript"/>
+        <w:rPr>
           <w:lang w:val="es-ES"/>
         </w:rPr>
       </w:pPr>
@@ -7593,6 +7876,7 @@
         <w:rPr>
           <w:lang w:val="es-ES"/>
         </w:rPr>
+        <w:lastRenderedPageBreak/>
         <w:t>Análisis de la caja negra del SP</w:t>
       </w:r>
       <w:bookmarkEnd w:id="16"/>
@@ -7711,190 +7995,190 @@
         <w:rPr>
           <w:lang w:val="es-ES"/>
         </w:rPr>
+        <w:t>CU007: Registrar un retiro</w:t>
+      </w:r>
+      <w:bookmarkEnd w:id="19"/>
+    </w:p>
+    <w:p>
+      <w:pPr>
+        <w:pStyle w:val="Ttulo3"/>
+        <w:rPr>
+          <w:lang w:val="es-ES"/>
+        </w:rPr>
+      </w:pPr>
+      <w:bookmarkStart w:id="20" w:name="_Toc105420174"/>
+      <w:r>
+        <w:rPr>
+          <w:lang w:val="es-ES"/>
+        </w:rPr>
+        <w:t>Diagrama del caso de uso</w:t>
+      </w:r>
+      <w:bookmarkEnd w:id="20"/>
+    </w:p>
+    <w:p>
+      <w:pPr>
+        <w:rPr>
+          <w:lang w:val="es-ES"/>
+        </w:rPr>
+      </w:pPr>
+    </w:p>
+    <w:p>
+      <w:pPr>
+        <w:pStyle w:val="Ttulo3"/>
+        <w:rPr>
+          <w:lang w:val="es-ES"/>
+        </w:rPr>
+      </w:pPr>
+      <w:bookmarkStart w:id="21" w:name="_Toc105420175"/>
+      <w:r>
+        <w:rPr>
+          <w:lang w:val="es-ES"/>
+        </w:rPr>
+        <w:t>Especificación del caso de uso</w:t>
+      </w:r>
+      <w:bookmarkEnd w:id="21"/>
+    </w:p>
+    <w:p>
+      <w:pPr>
+        <w:rPr>
+          <w:lang w:val="es-ES"/>
+        </w:rPr>
+      </w:pPr>
+    </w:p>
+    <w:p>
+      <w:pPr>
+        <w:rPr>
+          <w:lang w:val="es-ES"/>
+        </w:rPr>
+      </w:pPr>
+    </w:p>
+    <w:p>
+      <w:pPr>
+        <w:pStyle w:val="Ttulo3"/>
+        <w:rPr>
+          <w:lang w:val="es-ES"/>
+        </w:rPr>
+      </w:pPr>
+      <w:bookmarkStart w:id="22" w:name="_Toc105420176"/>
+      <w:r>
+        <w:rPr>
+          <w:lang w:val="es-ES"/>
+        </w:rPr>
+        <w:t>Prototipo</w:t>
+      </w:r>
+      <w:bookmarkEnd w:id="22"/>
+    </w:p>
+    <w:p>
+      <w:pPr>
+        <w:rPr>
+          <w:lang w:val="es-ES"/>
+        </w:rPr>
+      </w:pPr>
+    </w:p>
+    <w:p>
+      <w:pPr>
+        <w:rPr>
+          <w:lang w:val="es-ES"/>
+        </w:rPr>
+      </w:pPr>
+    </w:p>
+    <w:p>
+      <w:pPr>
+        <w:pStyle w:val="Ttulo3"/>
+        <w:rPr>
+          <w:lang w:val="es-ES"/>
+        </w:rPr>
+      </w:pPr>
+      <w:bookmarkStart w:id="23" w:name="_Toc105420177"/>
+      <w:r>
+        <w:rPr>
+          <w:lang w:val="es-ES"/>
+        </w:rPr>
+        <w:t>Diagrama de Secuencia</w:t>
+      </w:r>
+      <w:bookmarkEnd w:id="23"/>
+    </w:p>
+    <w:p>
+      <w:pPr>
+        <w:rPr>
+          <w:lang w:val="es-ES"/>
+        </w:rPr>
+      </w:pPr>
+    </w:p>
+    <w:p>
+      <w:pPr>
+        <w:rPr>
+          <w:lang w:val="es-ES"/>
+        </w:rPr>
+      </w:pPr>
+    </w:p>
+    <w:p>
+      <w:pPr>
+        <w:pStyle w:val="Ttulo3"/>
+        <w:rPr>
+          <w:lang w:val="es-ES"/>
+        </w:rPr>
+      </w:pPr>
+      <w:bookmarkStart w:id="24" w:name="_Toc105420178"/>
+      <w:r>
+        <w:rPr>
+          <w:lang w:val="es-ES"/>
+        </w:rPr>
+        <w:t>Diagrama ER del caso de uso</w:t>
+      </w:r>
+      <w:bookmarkEnd w:id="24"/>
+    </w:p>
+    <w:p>
+      <w:pPr>
+        <w:jc w:val="center"/>
+        <w:rPr>
+          <w:lang w:val="es-ES"/>
+        </w:rPr>
+      </w:pPr>
+    </w:p>
+    <w:p>
+      <w:pPr>
+        <w:pStyle w:val="Ttulo3"/>
+        <w:rPr>
+          <w:lang w:val="es-ES"/>
+        </w:rPr>
+      </w:pPr>
+      <w:bookmarkStart w:id="25" w:name="_Toc105420179"/>
+      <w:r>
+        <w:rPr>
+          <w:lang w:val="es-ES"/>
+        </w:rPr>
+        <w:t>Análisis de la caja negra del SP</w:t>
+      </w:r>
+      <w:bookmarkEnd w:id="25"/>
+    </w:p>
+    <w:p>
+      <w:pPr>
+        <w:rPr>
+          <w:lang w:val="es-ES"/>
+        </w:rPr>
+      </w:pPr>
+    </w:p>
+    <w:p>
+      <w:pPr>
+        <w:rPr>
+          <w:lang w:val="es-ES"/>
+        </w:rPr>
+      </w:pPr>
+    </w:p>
+    <w:p>
+      <w:pPr>
+        <w:pStyle w:val="Ttulo3"/>
+        <w:rPr>
+          <w:lang w:val="es-ES"/>
+        </w:rPr>
+      </w:pPr>
+      <w:bookmarkStart w:id="26" w:name="_Toc105420180"/>
+      <w:r>
+        <w:rPr>
+          <w:lang w:val="es-ES"/>
+        </w:rPr>
         <w:lastRenderedPageBreak/>
-        <w:t>CU007: Registrar un retiro</w:t>
-      </w:r>
-      <w:bookmarkEnd w:id="19"/>
-    </w:p>
-    <w:p>
-      <w:pPr>
-        <w:pStyle w:val="Ttulo3"/>
-        <w:rPr>
-          <w:lang w:val="es-ES"/>
-        </w:rPr>
-      </w:pPr>
-      <w:bookmarkStart w:id="20" w:name="_Toc105420174"/>
-      <w:r>
-        <w:rPr>
-          <w:lang w:val="es-ES"/>
-        </w:rPr>
-        <w:t>Diagrama del caso de uso</w:t>
-      </w:r>
-      <w:bookmarkEnd w:id="20"/>
-    </w:p>
-    <w:p>
-      <w:pPr>
-        <w:rPr>
-          <w:lang w:val="es-ES"/>
-        </w:rPr>
-      </w:pPr>
-    </w:p>
-    <w:p>
-      <w:pPr>
-        <w:pStyle w:val="Ttulo3"/>
-        <w:rPr>
-          <w:lang w:val="es-ES"/>
-        </w:rPr>
-      </w:pPr>
-      <w:bookmarkStart w:id="21" w:name="_Toc105420175"/>
-      <w:r>
-        <w:rPr>
-          <w:lang w:val="es-ES"/>
-        </w:rPr>
-        <w:t>Especificación del caso de uso</w:t>
-      </w:r>
-      <w:bookmarkEnd w:id="21"/>
-    </w:p>
-    <w:p>
-      <w:pPr>
-        <w:rPr>
-          <w:lang w:val="es-ES"/>
-        </w:rPr>
-      </w:pPr>
-    </w:p>
-    <w:p>
-      <w:pPr>
-        <w:rPr>
-          <w:lang w:val="es-ES"/>
-        </w:rPr>
-      </w:pPr>
-    </w:p>
-    <w:p>
-      <w:pPr>
-        <w:pStyle w:val="Ttulo3"/>
-        <w:rPr>
-          <w:lang w:val="es-ES"/>
-        </w:rPr>
-      </w:pPr>
-      <w:bookmarkStart w:id="22" w:name="_Toc105420176"/>
-      <w:r>
-        <w:rPr>
-          <w:lang w:val="es-ES"/>
-        </w:rPr>
-        <w:t>Prototipo</w:t>
-      </w:r>
-      <w:bookmarkEnd w:id="22"/>
-    </w:p>
-    <w:p>
-      <w:pPr>
-        <w:rPr>
-          <w:lang w:val="es-ES"/>
-        </w:rPr>
-      </w:pPr>
-    </w:p>
-    <w:p>
-      <w:pPr>
-        <w:rPr>
-          <w:lang w:val="es-ES"/>
-        </w:rPr>
-      </w:pPr>
-    </w:p>
-    <w:p>
-      <w:pPr>
-        <w:pStyle w:val="Ttulo3"/>
-        <w:rPr>
-          <w:lang w:val="es-ES"/>
-        </w:rPr>
-      </w:pPr>
-      <w:bookmarkStart w:id="23" w:name="_Toc105420177"/>
-      <w:r>
-        <w:rPr>
-          <w:lang w:val="es-ES"/>
-        </w:rPr>
-        <w:t>Diagrama de Secuencia</w:t>
-      </w:r>
-      <w:bookmarkEnd w:id="23"/>
-    </w:p>
-    <w:p>
-      <w:pPr>
-        <w:rPr>
-          <w:lang w:val="es-ES"/>
-        </w:rPr>
-      </w:pPr>
-    </w:p>
-    <w:p>
-      <w:pPr>
-        <w:rPr>
-          <w:lang w:val="es-ES"/>
-        </w:rPr>
-      </w:pPr>
-    </w:p>
-    <w:p>
-      <w:pPr>
-        <w:pStyle w:val="Ttulo3"/>
-        <w:rPr>
-          <w:lang w:val="es-ES"/>
-        </w:rPr>
-      </w:pPr>
-      <w:bookmarkStart w:id="24" w:name="_Toc105420178"/>
-      <w:r>
-        <w:rPr>
-          <w:lang w:val="es-ES"/>
-        </w:rPr>
-        <w:t>Diagrama ER del caso de uso</w:t>
-      </w:r>
-      <w:bookmarkEnd w:id="24"/>
-    </w:p>
-    <w:p>
-      <w:pPr>
-        <w:jc w:val="center"/>
-        <w:rPr>
-          <w:lang w:val="es-ES"/>
-        </w:rPr>
-      </w:pPr>
-    </w:p>
-    <w:p>
-      <w:pPr>
-        <w:pStyle w:val="Ttulo3"/>
-        <w:rPr>
-          <w:lang w:val="es-ES"/>
-        </w:rPr>
-      </w:pPr>
-      <w:bookmarkStart w:id="25" w:name="_Toc105420179"/>
-      <w:r>
-        <w:rPr>
-          <w:lang w:val="es-ES"/>
-        </w:rPr>
-        <w:t>Análisis de la caja negra del SP</w:t>
-      </w:r>
-      <w:bookmarkEnd w:id="25"/>
-    </w:p>
-    <w:p>
-      <w:pPr>
-        <w:rPr>
-          <w:lang w:val="es-ES"/>
-        </w:rPr>
-      </w:pPr>
-    </w:p>
-    <w:p>
-      <w:pPr>
-        <w:rPr>
-          <w:lang w:val="es-ES"/>
-        </w:rPr>
-      </w:pPr>
-    </w:p>
-    <w:p>
-      <w:pPr>
-        <w:pStyle w:val="Ttulo3"/>
-        <w:rPr>
-          <w:lang w:val="es-ES"/>
-        </w:rPr>
-      </w:pPr>
-      <w:bookmarkStart w:id="26" w:name="_Toc105420180"/>
-      <w:r>
-        <w:rPr>
-          <w:lang w:val="es-ES"/>
-        </w:rPr>
         <w:t>Código del SP</w:t>
       </w:r>
       <w:bookmarkEnd w:id="26"/>

</xml_diff>